<commit_message>
thêm file "đề cương luận văn.docx" trong thư mục Document. Sửa file "thời gian thực hiên.docx"
chỉnh sửa thời gian thực hiện, giảm số tuần code (do được nghỉ 2 tuần
tết) và tăng thời gian kiểm thử
</commit_message>
<xml_diff>
--- a/Plan/Thời gian thực hiện.docx
+++ b/Plan/Thời gian thực hiện.docx
@@ -27,18 +27,60 @@
     </w:p>
     <w:p>
       <w:r>
-        <w:t>Tuần 5 – 16: hoàn thành code.</w:t>
-      </w:r>
-    </w:p>
-    <w:p>
-      <w:r>
-        <w:t>Tuần 17: Kiểm thử toàn bộ hệ thống, viết tài liệu kiểm thử.</w:t>
-      </w:r>
-    </w:p>
-    <w:p>
-      <w:r>
-        <w:t>Tuần 18 – 19: Viết tài liệu đảm bảo chất lượng và hoàn thành</w:t>
-      </w:r>
+        <w:t>Tuần 5 – 1</w:t>
+      </w:r>
+      <w:r>
+        <w:t>4</w:t>
+      </w:r>
+      <w:r>
+        <w:t>: hoàn thành code.</w:t>
+      </w:r>
+    </w:p>
+    <w:p>
+      <w:r>
+        <w:t>Tuần 1</w:t>
+      </w:r>
+      <w:r>
+        <w:t>5</w:t>
+      </w:r>
+      <w:r>
+        <w:t>: Kiểm thử toàn bộ hệ thống, viết tài liệu kiểm thử.</w:t>
+      </w:r>
+    </w:p>
+    <w:p>
+      <w:r>
+        <w:t>Tuần 1</w:t>
+      </w:r>
+      <w:r>
+        <w:t>6</w:t>
+      </w:r>
+      <w:r>
+        <w:t>: Hoàn thành mẫu trường hợp kiểm thử</w:t>
+      </w:r>
+    </w:p>
+    <w:p>
+      <w:r>
+        <w:t>Tuần 1</w:t>
+      </w:r>
+      <w:r>
+        <w:t>7</w:t>
+      </w:r>
+      <w:r>
+        <w:t xml:space="preserve"> – 1</w:t>
+      </w:r>
+      <w:r>
+        <w:t>8</w:t>
+      </w:r>
+      <w:r>
+        <w:t>: Viết tài liệu đảm bảo chất lượng và hoàn thành</w:t>
+      </w:r>
+    </w:p>
+    <w:p>
+      <w:r>
+        <w:t>Còn dư 2 tuần tết: có thể đi chơi hoặc code.</w:t>
+      </w:r>
+      <w:bookmarkStart w:id="0" w:name="_GoBack"/>
+      <w:bookmarkEnd w:id="0"/>
     </w:p>
     <w:p>
       <w:pPr>
@@ -52,8 +94,6 @@
         </w:rPr>
         <w:t>Dead line: tuần 20</w:t>
       </w:r>
-      <w:bookmarkStart w:id="0" w:name="_GoBack"/>
-      <w:bookmarkEnd w:id="0"/>
     </w:p>
     <w:p>
       <w:pPr>

</xml_diff>